<commit_message>
Update guidance definitions doc
</commit_message>
<xml_diff>
--- a/www/Guidance_definitions.docx
+++ b/www/Guidance_definitions.docx
@@ -31,27 +31,225 @@
       <w:pPr>
         <w:spacing w:after="0" w:line="240" w:lineRule="auto"/>
         <w:rPr>
-          <w:b/>
-          <w:sz w:val="28"/>
-        </w:rPr>
-      </w:pPr>
+          <w:sz w:val="28"/>
+        </w:rPr>
+      </w:pPr>
+      <w:r>
+        <w:rPr>
+          <w:b/>
+          <w:sz w:val="28"/>
+        </w:rPr>
+        <w:t xml:space="preserve">Data training: </w:t>
+      </w:r>
+      <w:r>
+        <w:rPr>
+          <w:sz w:val="28"/>
+        </w:rPr>
+        <w:t>Train on the collection and preparation of data for use in stock assessment</w:t>
+      </w:r>
+    </w:p>
+    <w:p>
+      <w:pPr>
+        <w:spacing w:after="0" w:line="240" w:lineRule="auto"/>
+        <w:rPr>
+          <w:sz w:val="28"/>
+        </w:rPr>
+      </w:pPr>
+      <w:r>
+        <w:rPr>
+          <w:b/>
+          <w:sz w:val="28"/>
+        </w:rPr>
+        <w:t>Improve data:</w:t>
+      </w:r>
+      <w:r>
+        <w:rPr>
+          <w:sz w:val="28"/>
+        </w:rPr>
+        <w:t xml:space="preserve"> </w:t>
+      </w:r>
+      <w:r>
+        <w:rPr>
+          <w:sz w:val="28"/>
+        </w:rPr>
+        <w:t>Improve the quality and/or quantity of data, to overcome one or more data limitation attributes (i.e. types, imprecision, bias, species-specific, spatial and temporal limitations).</w:t>
+      </w:r>
+    </w:p>
+    <w:p>
+      <w:pPr>
+        <w:spacing w:after="0" w:line="240" w:lineRule="auto"/>
+        <w:rPr>
+          <w:sz w:val="28"/>
+        </w:rPr>
+      </w:pPr>
+      <w:r>
+        <w:rPr>
+          <w:b/>
+          <w:sz w:val="28"/>
+        </w:rPr>
+        <w:t>Local input:</w:t>
+      </w:r>
+      <w:r>
+        <w:rPr>
+          <w:sz w:val="28"/>
+        </w:rPr>
+        <w:t xml:space="preserve"> Consider including local knowledge for basic </w:t>
+      </w:r>
+      <w:r>
+        <w:rPr>
+          <w:sz w:val="28"/>
+        </w:rPr>
+        <w:t xml:space="preserve">biological </w:t>
+      </w:r>
+      <w:r>
+        <w:rPr>
+          <w:sz w:val="28"/>
+        </w:rPr>
+        <w:t xml:space="preserve">understanding </w:t>
+      </w:r>
+      <w:r>
+        <w:rPr>
+          <w:sz w:val="28"/>
+        </w:rPr>
+        <w:t xml:space="preserve">and </w:t>
+      </w:r>
+      <w:r>
+        <w:rPr>
+          <w:sz w:val="28"/>
+        </w:rPr>
+        <w:t>model specification</w:t>
+      </w:r>
+      <w:r>
+        <w:rPr>
+          <w:sz w:val="28"/>
+        </w:rPr>
+        <w:t>s.</w:t>
+      </w:r>
       <w:bookmarkStart w:id="0" w:name="_GoBack"/>
-      <w:r>
-        <w:rPr>
-          <w:b/>
-          <w:sz w:val="28"/>
-        </w:rPr>
-        <w:t>Analytical training</w:t>
-      </w:r>
-      <w:r>
-        <w:rPr>
-          <w:sz w:val="28"/>
-        </w:rPr>
-        <w:t>:</w:t>
-      </w:r>
-      <w:r>
-        <w:rPr>
-          <w:b/>
+      <w:bookmarkEnd w:id="0"/>
+    </w:p>
+    <w:p>
+      <w:pPr>
+        <w:spacing w:after="0" w:line="240" w:lineRule="auto"/>
+        <w:rPr>
+          <w:b/>
+          <w:sz w:val="28"/>
+        </w:rPr>
+      </w:pPr>
+      <w:r>
+        <w:rPr>
+          <w:b/>
+          <w:sz w:val="28"/>
+        </w:rPr>
+        <w:t xml:space="preserve">Analytical training: </w:t>
+      </w:r>
+      <w:r>
+        <w:rPr>
+          <w:sz w:val="28"/>
+        </w:rPr>
+        <w:t>Increase the analytical capacity to undertake quantitative stock assessment through technical training.</w:t>
+      </w:r>
+    </w:p>
+    <w:p>
+      <w:pPr>
+        <w:spacing w:after="0" w:line="240" w:lineRule="auto"/>
+        <w:rPr>
+          <w:sz w:val="28"/>
+        </w:rPr>
+      </w:pPr>
+      <w:r>
+        <w:rPr>
+          <w:b/>
+          <w:sz w:val="28"/>
+        </w:rPr>
+        <w:t xml:space="preserve">Simple methods: </w:t>
+      </w:r>
+      <w:r>
+        <w:rPr>
+          <w:sz w:val="28"/>
+        </w:rPr>
+        <w:t>Consider applying simple analytical methods for producing quantitative stock status information (as an introductory assessment approach)</w:t>
+      </w:r>
+    </w:p>
+    <w:p>
+      <w:pPr>
+        <w:spacing w:after="0" w:line="240" w:lineRule="auto"/>
+        <w:rPr>
+          <w:sz w:val="28"/>
+        </w:rPr>
+      </w:pPr>
+      <w:r>
+        <w:rPr>
+          <w:b/>
+          <w:sz w:val="28"/>
+        </w:rPr>
+        <w:t xml:space="preserve">Complex model: </w:t>
+      </w:r>
+      <w:r>
+        <w:rPr>
+          <w:sz w:val="28"/>
+        </w:rPr>
+        <w:t>Consider the use of more complex modelling options</w:t>
+      </w:r>
+    </w:p>
+    <w:p>
+      <w:pPr>
+        <w:spacing w:after="0" w:line="240" w:lineRule="auto"/>
+        <w:rPr>
+          <w:sz w:val="28"/>
+        </w:rPr>
+      </w:pPr>
+      <w:r>
+        <w:rPr>
+          <w:b/>
+          <w:sz w:val="28"/>
+        </w:rPr>
+        <w:t xml:space="preserve">Static MMs: </w:t>
+      </w:r>
+      <w:r>
+        <w:rPr>
+          <w:sz w:val="28"/>
+        </w:rPr>
+        <w:t>Consider using static management measures as an introductory management approach</w:t>
+      </w:r>
+    </w:p>
+    <w:p>
+      <w:pPr>
+        <w:spacing w:after="0" w:line="240" w:lineRule="auto"/>
+        <w:rPr>
+          <w:sz w:val="28"/>
+        </w:rPr>
+      </w:pPr>
+      <w:r>
+        <w:rPr>
+          <w:b/>
+          <w:sz w:val="28"/>
+        </w:rPr>
+        <w:t>Dynamic CRs</w:t>
+      </w:r>
+      <w:r>
+        <w:rPr>
+          <w:sz w:val="28"/>
+        </w:rPr>
+        <w:t>: Consider using dynamic control rules updated by stock assessments instead of static management measures</w:t>
+      </w:r>
+    </w:p>
+    <w:p>
+      <w:pPr>
+        <w:spacing w:after="0" w:line="240" w:lineRule="auto"/>
+        <w:rPr>
+          <w:sz w:val="28"/>
+        </w:rPr>
+      </w:pPr>
+      <w:r>
+        <w:rPr>
+          <w:b/>
+          <w:sz w:val="28"/>
+        </w:rPr>
+        <w:t>Improve model treatment:</w:t>
+      </w:r>
+      <w:r>
+        <w:rPr>
           <w:sz w:val="28"/>
         </w:rPr>
         <w:t xml:space="preserve"> </w:t>
@@ -60,112 +258,7 @@
         <w:rPr>
           <w:sz w:val="28"/>
         </w:rPr>
-        <w:t>Increase the analytical capacity through technical trainings.</w:t>
-      </w:r>
-    </w:p>
-    <w:p>
-      <w:pPr>
-        <w:spacing w:after="0" w:line="240" w:lineRule="auto"/>
-        <w:rPr>
-          <w:sz w:val="28"/>
-        </w:rPr>
-      </w:pPr>
-      <w:r>
-        <w:rPr>
-          <w:b/>
-          <w:sz w:val="28"/>
-        </w:rPr>
-        <w:t xml:space="preserve">Complex model: </w:t>
-      </w:r>
-      <w:r>
-        <w:rPr>
-          <w:sz w:val="28"/>
-        </w:rPr>
-        <w:t>Consider the use of more complex modelling options</w:t>
-      </w:r>
-    </w:p>
-    <w:p>
-      <w:pPr>
-        <w:spacing w:after="0" w:line="240" w:lineRule="auto"/>
-        <w:rPr>
-          <w:sz w:val="28"/>
-        </w:rPr>
-      </w:pPr>
-      <w:r>
-        <w:rPr>
-          <w:b/>
-          <w:sz w:val="28"/>
-        </w:rPr>
-        <w:t xml:space="preserve">Data training: </w:t>
-      </w:r>
-      <w:r>
-        <w:rPr>
-          <w:sz w:val="28"/>
-        </w:rPr>
-        <w:t>Train of the collection, preparation and use of data</w:t>
-      </w:r>
-    </w:p>
-    <w:p>
-      <w:pPr>
-        <w:spacing w:after="0" w:line="240" w:lineRule="auto"/>
-        <w:rPr>
-          <w:sz w:val="28"/>
-        </w:rPr>
-      </w:pPr>
-      <w:r>
-        <w:rPr>
-          <w:b/>
-          <w:sz w:val="28"/>
-        </w:rPr>
-        <w:t>Dynamic CRs</w:t>
-      </w:r>
-      <w:r>
-        <w:rPr>
-          <w:sz w:val="28"/>
-        </w:rPr>
-        <w:t>: Consider using dynamic control rules updated by stock assessments instead of static management measures</w:t>
-      </w:r>
-    </w:p>
-    <w:p>
-      <w:pPr>
-        <w:spacing w:after="0" w:line="240" w:lineRule="auto"/>
-        <w:rPr>
-          <w:sz w:val="28"/>
-        </w:rPr>
-      </w:pPr>
-      <w:r>
-        <w:rPr>
-          <w:b/>
-          <w:sz w:val="28"/>
-        </w:rPr>
-        <w:t>Improve model treatment:</w:t>
-      </w:r>
-      <w:r>
-        <w:rPr>
-          <w:sz w:val="28"/>
-        </w:rPr>
-        <w:t xml:space="preserve"> Consider focusing on data treatment and model specification in more complex modelling.</w:t>
-      </w:r>
-    </w:p>
-    <w:p>
-      <w:pPr>
-        <w:spacing w:after="0" w:line="240" w:lineRule="auto"/>
-        <w:rPr>
-          <w:sz w:val="28"/>
-        </w:rPr>
-      </w:pPr>
-      <w:r>
-        <w:rPr>
-          <w:b/>
-          <w:sz w:val="28"/>
-        </w:rPr>
-        <w:t>Improve data:</w:t>
-      </w:r>
-      <w:r>
-        <w:rPr>
-          <w:sz w:val="28"/>
-        </w:rPr>
-        <w:t xml:space="preserve"> Improve the quality and/or quantity of data.</w:t>
+        <w:t>Consider focusing on increasing the sophistication of analyses to improve data treatment and assessment model specification.</w:t>
       </w:r>
     </w:p>
     <w:p>
@@ -188,100 +281,6 @@
         </w:rPr>
         <w:t xml:space="preserve"> Improve the governance and policy around the data, assessment and management measures.</w:t>
       </w:r>
-    </w:p>
-    <w:p>
-      <w:pPr>
-        <w:spacing w:after="0" w:line="240" w:lineRule="auto"/>
-        <w:rPr>
-          <w:sz w:val="28"/>
-        </w:rPr>
-      </w:pPr>
-      <w:r>
-        <w:rPr>
-          <w:b/>
-          <w:sz w:val="28"/>
-        </w:rPr>
-        <w:t>Local input:</w:t>
-      </w:r>
-      <w:r>
-        <w:rPr>
-          <w:sz w:val="28"/>
-        </w:rPr>
-        <w:t xml:space="preserve"> Consider including local knowledge for basic understanding model specification</w:t>
-      </w:r>
-    </w:p>
-    <w:p>
-      <w:pPr>
-        <w:spacing w:after="0" w:line="240" w:lineRule="auto"/>
-        <w:rPr>
-          <w:b/>
-          <w:sz w:val="28"/>
-        </w:rPr>
-      </w:pPr>
-      <w:r>
-        <w:rPr>
-          <w:b/>
-          <w:sz w:val="28"/>
-        </w:rPr>
-        <w:t xml:space="preserve">Management objectives: </w:t>
-      </w:r>
-      <w:r>
-        <w:rPr>
-          <w:sz w:val="28"/>
-        </w:rPr>
-        <w:t>Define management objectives in order to help guide data, analysis and management.</w:t>
-      </w:r>
-    </w:p>
-    <w:p>
-      <w:pPr>
-        <w:spacing w:after="0" w:line="240" w:lineRule="auto"/>
-        <w:rPr>
-          <w:b/>
-          <w:sz w:val="28"/>
-        </w:rPr>
-      </w:pPr>
-      <w:r>
-        <w:rPr>
-          <w:b/>
-          <w:sz w:val="28"/>
-        </w:rPr>
-        <w:t xml:space="preserve">Simple methods: </w:t>
-      </w:r>
-      <w:r>
-        <w:rPr>
-          <w:sz w:val="28"/>
-        </w:rPr>
-        <w:t>Consider finding simple analytical methods for initial applications</w:t>
-      </w:r>
-      <w:r>
-        <w:rPr>
-          <w:b/>
-          <w:sz w:val="28"/>
-        </w:rPr>
-        <w:t xml:space="preserve"> </w:t>
-      </w:r>
-    </w:p>
-    <w:p>
-      <w:pPr>
-        <w:spacing w:after="0" w:line="240" w:lineRule="auto"/>
-        <w:rPr>
-          <w:sz w:val="28"/>
-        </w:rPr>
-      </w:pPr>
-      <w:r>
-        <w:rPr>
-          <w:b/>
-          <w:sz w:val="28"/>
-        </w:rPr>
-        <w:t xml:space="preserve">Static MMs: </w:t>
-      </w:r>
-      <w:r>
-        <w:rPr>
-          <w:sz w:val="28"/>
-        </w:rPr>
-        <w:t>Consider using static management measures as an introductory management approach</w:t>
-      </w:r>
-      <w:bookmarkEnd w:id="0"/>
     </w:p>
     <w:sectPr>
       <w:pgSz w:w="12240" w:h="15840"/>

</xml_diff>